<commit_message>
Se puntualizo el procesos y la actividad en la que se trabaja
</commit_message>
<xml_diff>
--- a/Organización/Mejora/Solicitudes/SM_Requerimientos150708.docx
+++ b/Organización/Mejora/Solicitudes/SM_Requerimientos150708.docx
@@ -454,6 +454,26 @@
               </w:rPr>
               <w:t>Requerimientos</w:t>
             </w:r>
+            <w:r>
+              <w:rPr>
+                <w:rFonts w:ascii="Book Antiqua" w:hAnsi="Book Antiqua"/>
+                <w:b/>
+                <w:sz w:val="24"/>
+                <w:szCs w:val="24"/>
+              </w:rPr>
+              <w:t>/</w:t>
+            </w:r>
+            <w:bookmarkStart w:id="0" w:name="_GoBack"/>
+            <w:r>
+              <w:rPr>
+                <w:rFonts w:ascii="Book Antiqua" w:hAnsi="Book Antiqua"/>
+                <w:b/>
+                <w:sz w:val="24"/>
+                <w:szCs w:val="24"/>
+              </w:rPr>
+              <w:t>Matriz de rastreabilidad</w:t>
+            </w:r>
+            <w:bookmarkEnd w:id="0"/>
           </w:p>
         </w:tc>
       </w:tr>
@@ -593,18 +613,7 @@
                 <w:sz w:val="24"/>
                 <w:szCs w:val="24"/>
               </w:rPr>
-              <w:t>Contemplar en la Matriz de rastreabilidad Diseño, Casos de prueba y código.</w:t>
-            </w:r>
-            <w:bookmarkStart w:id="0" w:name="_GoBack"/>
-            <w:bookmarkEnd w:id="0"/>
-            <w:r>
-              <w:rPr>
-                <w:rFonts w:ascii="Book Antiqua" w:hAnsi="Book Antiqua"/>
-                <w:b/>
-                <w:sz w:val="24"/>
-                <w:szCs w:val="24"/>
-              </w:rPr>
-              <w:t xml:space="preserve"> </w:t>
+              <w:t xml:space="preserve">Contemplar en la Matriz de rastreabilidad Diseño, Casos de prueba y código. </w:t>
             </w:r>
           </w:p>
         </w:tc>
@@ -1389,6 +1398,7 @@
     <w:rsidRoot w:val="00277514"/>
     <w:rsid w:val="00257385"/>
     <w:rsid w:val="00277514"/>
+    <w:rsid w:val="00375521"/>
     <w:rsid w:val="00491363"/>
     <w:rsid w:val="005D2F4D"/>
     <w:rsid w:val="00E818AD"/>
@@ -2377,7 +2387,7 @@
 </file>
 
 <file path=customXml/itemProps1.xml><?xml version="1.0" encoding="utf-8"?>
-<ds:datastoreItem xmlns:ds="http://schemas.openxmlformats.org/officeDocument/2006/customXml" ds:itemID="{5E92524B-A3CC-42AC-8B36-E5BF283E7C46}">
+<ds:datastoreItem xmlns:ds="http://schemas.openxmlformats.org/officeDocument/2006/customXml" ds:itemID="{B2747243-808D-4FCF-8286-01780642929E}">
   <ds:schemaRefs>
     <ds:schemaRef ds:uri="http://schemas.openxmlformats.org/officeDocument/2006/bibliography"/>
   </ds:schemaRefs>

</xml_diff>